<commit_message>
Added the updated version of homework 4 and the solutions manual in physical electronics
</commit_message>
<xml_diff>
--- a/Physical Electronics/HomeWork 4.docx
+++ b/Physical Electronics/HomeWork 4.docx
@@ -301,119 +301,127 @@
           <w:sz w:val="24"/>
           <w:szCs w:val="24"/>
         </w:rPr>
-        <w:t>3.37</w:t>
-      </w:r>
-    </w:p>
-    <w:p>
-      <w:pPr>
-        <w:spacing w:line="240" w:lineRule="auto"/>
-        <w:contextualSpacing/>
-        <w:rPr>
-          <w:rFonts w:ascii="Times New Roman" w:hAnsi="Times New Roman" w:cs="Times New Roman"/>
-          <w:sz w:val="24"/>
-          <w:szCs w:val="24"/>
-        </w:rPr>
-      </w:pPr>
-      <w:r>
-        <w:rPr>
-          <w:rFonts w:ascii="Times New Roman" w:hAnsi="Times New Roman" w:cs="Times New Roman"/>
-          <w:sz w:val="24"/>
-          <w:szCs w:val="24"/>
-        </w:rPr>
-        <w:t>4.1</w:t>
-      </w:r>
-    </w:p>
-    <w:p>
-      <w:pPr>
-        <w:spacing w:line="240" w:lineRule="auto"/>
-        <w:contextualSpacing/>
-        <w:rPr>
-          <w:rFonts w:ascii="Times New Roman" w:hAnsi="Times New Roman" w:cs="Times New Roman"/>
-          <w:sz w:val="24"/>
-          <w:szCs w:val="24"/>
-        </w:rPr>
-      </w:pPr>
-    </w:p>
-    <w:p>
-      <w:pPr>
-        <w:spacing w:line="240" w:lineRule="auto"/>
-        <w:contextualSpacing/>
-        <w:rPr>
-          <w:rFonts w:ascii="Times New Roman" w:hAnsi="Times New Roman" w:cs="Times New Roman"/>
-          <w:sz w:val="24"/>
-          <w:szCs w:val="24"/>
-        </w:rPr>
-      </w:pPr>
-      <w:r>
-        <w:rPr>
-          <w:rFonts w:ascii="Times New Roman" w:hAnsi="Times New Roman" w:cs="Times New Roman"/>
-          <w:sz w:val="24"/>
-          <w:szCs w:val="24"/>
-        </w:rPr>
-        <w:t>4.2</w:t>
-      </w:r>
-    </w:p>
-    <w:p>
-      <w:pPr>
-        <w:spacing w:line="240" w:lineRule="auto"/>
-        <w:contextualSpacing/>
-        <w:rPr>
-          <w:rFonts w:ascii="Times New Roman" w:hAnsi="Times New Roman" w:cs="Times New Roman"/>
-          <w:sz w:val="24"/>
-          <w:szCs w:val="24"/>
-        </w:rPr>
-      </w:pPr>
-    </w:p>
-    <w:p>
-      <w:pPr>
-        <w:spacing w:line="240" w:lineRule="auto"/>
-        <w:contextualSpacing/>
-        <w:rPr>
-          <w:rFonts w:ascii="Times New Roman" w:hAnsi="Times New Roman" w:cs="Times New Roman"/>
-          <w:sz w:val="24"/>
-          <w:szCs w:val="24"/>
-        </w:rPr>
-      </w:pPr>
-      <w:r>
-        <w:rPr>
-          <w:rFonts w:ascii="Times New Roman" w:hAnsi="Times New Roman" w:cs="Times New Roman"/>
-          <w:sz w:val="24"/>
-          <w:szCs w:val="24"/>
-        </w:rPr>
-        <w:t>4.3</w:t>
-      </w:r>
-    </w:p>
-    <w:p>
-      <w:pPr>
-        <w:spacing w:line="240" w:lineRule="auto"/>
-        <w:contextualSpacing/>
-        <w:rPr>
-          <w:rFonts w:ascii="Times New Roman" w:hAnsi="Times New Roman" w:cs="Times New Roman"/>
-          <w:sz w:val="24"/>
-          <w:szCs w:val="24"/>
-        </w:rPr>
-      </w:pPr>
-    </w:p>
-    <w:p>
-      <w:pPr>
-        <w:spacing w:line="240" w:lineRule="auto"/>
-        <w:contextualSpacing/>
-        <w:rPr>
-          <w:rFonts w:ascii="Times New Roman" w:hAnsi="Times New Roman" w:cs="Times New Roman"/>
-          <w:sz w:val="24"/>
-          <w:szCs w:val="24"/>
-        </w:rPr>
-      </w:pPr>
-      <w:r>
-        <w:rPr>
-          <w:rFonts w:ascii="Times New Roman" w:hAnsi="Times New Roman" w:cs="Times New Roman"/>
-          <w:sz w:val="24"/>
-          <w:szCs w:val="24"/>
-        </w:rPr>
-        <w:t>4.11</w:t>
+        <w:t>3.2</w:t>
       </w:r>
       <w:bookmarkStart w:id="0" w:name="_GoBack"/>
       <w:bookmarkEnd w:id="0"/>
+      <w:r>
+        <w:rPr>
+          <w:rFonts w:ascii="Times New Roman" w:hAnsi="Times New Roman" w:cs="Times New Roman"/>
+          <w:sz w:val="24"/>
+          <w:szCs w:val="24"/>
+        </w:rPr>
+        <w:t>7</w:t>
+      </w:r>
+    </w:p>
+    <w:p>
+      <w:pPr>
+        <w:spacing w:line="240" w:lineRule="auto"/>
+        <w:contextualSpacing/>
+        <w:rPr>
+          <w:rFonts w:ascii="Times New Roman" w:hAnsi="Times New Roman" w:cs="Times New Roman"/>
+          <w:sz w:val="24"/>
+          <w:szCs w:val="24"/>
+        </w:rPr>
+      </w:pPr>
+      <w:r>
+        <w:rPr>
+          <w:rFonts w:ascii="Times New Roman" w:hAnsi="Times New Roman" w:cs="Times New Roman"/>
+          <w:sz w:val="24"/>
+          <w:szCs w:val="24"/>
+        </w:rPr>
+        <w:t>4.1</w:t>
+      </w:r>
+    </w:p>
+    <w:p>
+      <w:pPr>
+        <w:spacing w:line="240" w:lineRule="auto"/>
+        <w:contextualSpacing/>
+        <w:rPr>
+          <w:rFonts w:ascii="Times New Roman" w:hAnsi="Times New Roman" w:cs="Times New Roman"/>
+          <w:sz w:val="24"/>
+          <w:szCs w:val="24"/>
+        </w:rPr>
+      </w:pPr>
+    </w:p>
+    <w:p>
+      <w:pPr>
+        <w:spacing w:line="240" w:lineRule="auto"/>
+        <w:contextualSpacing/>
+        <w:rPr>
+          <w:rFonts w:ascii="Times New Roman" w:hAnsi="Times New Roman" w:cs="Times New Roman"/>
+          <w:sz w:val="24"/>
+          <w:szCs w:val="24"/>
+        </w:rPr>
+      </w:pPr>
+      <w:r>
+        <w:rPr>
+          <w:rFonts w:ascii="Times New Roman" w:hAnsi="Times New Roman" w:cs="Times New Roman"/>
+          <w:sz w:val="24"/>
+          <w:szCs w:val="24"/>
+        </w:rPr>
+        <w:t>4.2</w:t>
+      </w:r>
+    </w:p>
+    <w:p>
+      <w:pPr>
+        <w:spacing w:line="240" w:lineRule="auto"/>
+        <w:contextualSpacing/>
+        <w:rPr>
+          <w:rFonts w:ascii="Times New Roman" w:hAnsi="Times New Roman" w:cs="Times New Roman"/>
+          <w:sz w:val="24"/>
+          <w:szCs w:val="24"/>
+        </w:rPr>
+      </w:pPr>
+    </w:p>
+    <w:p>
+      <w:pPr>
+        <w:spacing w:line="240" w:lineRule="auto"/>
+        <w:contextualSpacing/>
+        <w:rPr>
+          <w:rFonts w:ascii="Times New Roman" w:hAnsi="Times New Roman" w:cs="Times New Roman"/>
+          <w:sz w:val="24"/>
+          <w:szCs w:val="24"/>
+        </w:rPr>
+      </w:pPr>
+      <w:r>
+        <w:rPr>
+          <w:rFonts w:ascii="Times New Roman" w:hAnsi="Times New Roman" w:cs="Times New Roman"/>
+          <w:sz w:val="24"/>
+          <w:szCs w:val="24"/>
+        </w:rPr>
+        <w:t>4.3</w:t>
+      </w:r>
+    </w:p>
+    <w:p>
+      <w:pPr>
+        <w:spacing w:line="240" w:lineRule="auto"/>
+        <w:contextualSpacing/>
+        <w:rPr>
+          <w:rFonts w:ascii="Times New Roman" w:hAnsi="Times New Roman" w:cs="Times New Roman"/>
+          <w:sz w:val="24"/>
+          <w:szCs w:val="24"/>
+        </w:rPr>
+      </w:pPr>
+    </w:p>
+    <w:p>
+      <w:pPr>
+        <w:spacing w:line="240" w:lineRule="auto"/>
+        <w:contextualSpacing/>
+        <w:rPr>
+          <w:rFonts w:ascii="Times New Roman" w:hAnsi="Times New Roman" w:cs="Times New Roman"/>
+          <w:sz w:val="24"/>
+          <w:szCs w:val="24"/>
+        </w:rPr>
+      </w:pPr>
+      <w:r>
+        <w:rPr>
+          <w:rFonts w:ascii="Times New Roman" w:hAnsi="Times New Roman" w:cs="Times New Roman"/>
+          <w:sz w:val="24"/>
+          <w:szCs w:val="24"/>
+        </w:rPr>
+        <w:t>4.11</w:t>
+      </w:r>
     </w:p>
     <w:p>
       <w:pPr>

</xml_diff>